<commit_message>
Recording feature added for cat10 and gdrive changes also added test
</commit_message>
<xml_diff>
--- a/Namdu1radio_HSD.docx
+++ b/Namdu1radio_HSD.docx
@@ -139,8 +139,6 @@
         <w:tab/>
         <w:t>NAMDU1</w:t>
       </w:r>
-      <w:bookmarkStart w:id="0" w:name="_GoBack"/>
-      <w:bookmarkEnd w:id="0"/>
       <w:r>
         <w:rPr>
           <w:b/>
@@ -722,7 +720,25 @@
           <w:sz w:val="24"/>
           <w:szCs w:val="24"/>
         </w:rPr>
-        <w:t xml:space="preserve"> pi3 board contains total 40pins. In that few of the pins are reserved For power and ground. Refer below fig.</w:t>
+        <w:t xml:space="preserve"> pi3 board contains total 40pins. In that few of the pins are reserved </w:t>
+      </w:r>
+      <w:proofErr w:type="gramStart"/>
+      <w:r>
+        <w:rPr>
+          <w:rFonts w:ascii="Segoe UI" w:hAnsi="Segoe UI" w:cs="Segoe UI"/>
+          <w:sz w:val="24"/>
+          <w:szCs w:val="24"/>
+        </w:rPr>
+        <w:t>For</w:t>
+      </w:r>
+      <w:proofErr w:type="gramEnd"/>
+      <w:r>
+        <w:rPr>
+          <w:rFonts w:ascii="Segoe UI" w:hAnsi="Segoe UI" w:cs="Segoe UI"/>
+          <w:sz w:val="24"/>
+          <w:szCs w:val="24"/>
+        </w:rPr>
+        <w:t xml:space="preserve"> power and ground. Refer below fig.</w:t>
       </w:r>
     </w:p>
     <w:p>
@@ -1909,6 +1925,104 @@
           </w:p>
         </w:tc>
       </w:tr>
+      <w:tr>
+        <w:tc>
+          <w:tcPr>
+            <w:tcW w:w="2835" w:type="dxa"/>
+          </w:tcPr>
+          <w:p>
+            <w:pPr>
+              <w:rPr>
+                <w:sz w:val="32"/>
+                <w:szCs w:val="32"/>
+              </w:rPr>
+            </w:pPr>
+            <w:r>
+              <w:rPr>
+                <w:sz w:val="32"/>
+                <w:szCs w:val="32"/>
+              </w:rPr>
+              <w:t>Button9 = GPIO</w:t>
+            </w:r>
+            <w:r>
+              <w:rPr>
+                <w:sz w:val="32"/>
+                <w:szCs w:val="32"/>
+              </w:rPr>
+              <w:t>19</w:t>
+            </w:r>
+          </w:p>
+        </w:tc>
+        <w:tc>
+          <w:tcPr>
+            <w:tcW w:w="2127" w:type="dxa"/>
+          </w:tcPr>
+          <w:p>
+            <w:pPr>
+              <w:rPr>
+                <w:sz w:val="32"/>
+                <w:szCs w:val="32"/>
+              </w:rPr>
+            </w:pPr>
+            <w:r>
+              <w:rPr>
+                <w:sz w:val="32"/>
+                <w:szCs w:val="32"/>
+              </w:rPr>
+              <w:t>Gen cat</w:t>
+            </w:r>
+          </w:p>
+        </w:tc>
+        <w:tc>
+          <w:tcPr>
+            <w:tcW w:w="2551" w:type="dxa"/>
+          </w:tcPr>
+          <w:p>
+            <w:pPr>
+              <w:rPr>
+                <w:sz w:val="32"/>
+                <w:szCs w:val="32"/>
+              </w:rPr>
+            </w:pPr>
+            <w:r>
+              <w:rPr>
+                <w:sz w:val="32"/>
+                <w:szCs w:val="32"/>
+              </w:rPr>
+              <w:t>LED9=GPIO</w:t>
+            </w:r>
+            <w:r>
+              <w:rPr>
+                <w:sz w:val="32"/>
+                <w:szCs w:val="32"/>
+              </w:rPr>
+              <w:t>21</w:t>
+            </w:r>
+            <w:bookmarkStart w:id="0" w:name="_GoBack"/>
+            <w:bookmarkEnd w:id="0"/>
+          </w:p>
+        </w:tc>
+        <w:tc>
+          <w:tcPr>
+            <w:tcW w:w="2188" w:type="dxa"/>
+          </w:tcPr>
+          <w:p>
+            <w:pPr>
+              <w:rPr>
+                <w:sz w:val="32"/>
+                <w:szCs w:val="32"/>
+              </w:rPr>
+            </w:pPr>
+            <w:r>
+              <w:rPr>
+                <w:sz w:val="32"/>
+                <w:szCs w:val="32"/>
+              </w:rPr>
+              <w:t>Cat10</w:t>
+            </w:r>
+          </w:p>
+        </w:tc>
+      </w:tr>
     </w:tbl>
     <w:p>
       <w:pPr>
@@ -2012,7 +2126,25 @@
           <w:sz w:val="24"/>
           <w:szCs w:val="24"/>
         </w:rPr>
-        <w:t>First 8 GPIO’s are used for recording and 1 GPIO is used for Uploading info, Remaining 9 GPIO’s are used for indications different categories current active status.</w:t>
+        <w:t xml:space="preserve">First 8 GPIO’s are used for recording and 1 GPIO is used for </w:t>
+      </w:r>
+      <w:proofErr w:type="gramStart"/>
+      <w:r>
+        <w:rPr>
+          <w:rFonts w:ascii="Segoe UI" w:hAnsi="Segoe UI" w:cs="Segoe UI"/>
+          <w:sz w:val="24"/>
+          <w:szCs w:val="24"/>
+        </w:rPr>
+        <w:t>Uploading</w:t>
+      </w:r>
+      <w:proofErr w:type="gramEnd"/>
+      <w:r>
+        <w:rPr>
+          <w:rFonts w:ascii="Segoe UI" w:hAnsi="Segoe UI" w:cs="Segoe UI"/>
+          <w:sz w:val="24"/>
+          <w:szCs w:val="24"/>
+        </w:rPr>
+        <w:t xml:space="preserve"> info, Remaining 9 GPIO’s are used for indications different categories current active status.</w:t>
       </w:r>
     </w:p>
     <w:p>
@@ -2114,24 +2246,96 @@
           <w:sz w:val="24"/>
           <w:szCs w:val="24"/>
         </w:rPr>
-        <w:t>If This GPIO pin is pressed for morethan 2 sec, then longpress is activated to record the voice data from the user. Once recording for started user will be continuously recording the audio and parallely monitoring of continuously GPIO17 is monitored to stop recording. Once GPIO17 is pressed then recording will be stopped.</w:t>
-      </w:r>
-    </w:p>
-    <w:p>
-      <w:pPr>
-        <w:rPr>
-          <w:rFonts w:ascii="Segoe UI" w:hAnsi="Segoe UI" w:cs="Segoe UI"/>
-          <w:sz w:val="24"/>
-          <w:szCs w:val="24"/>
-        </w:rPr>
-      </w:pPr>
-      <w:r>
-        <w:rPr>
-          <w:rFonts w:ascii="Segoe UI" w:hAnsi="Segoe UI" w:cs="Segoe UI"/>
-          <w:sz w:val="24"/>
-          <w:szCs w:val="24"/>
-        </w:rPr>
-        <w:t xml:space="preserve">The recorded audio file is stored with the .wav file format. This .wav file will converted to .mp3 file once after the recording for stopped. </w:t>
+        <w:t xml:space="preserve">If This GPIO pin is pressed for </w:t>
+      </w:r>
+      <w:proofErr w:type="spellStart"/>
+      <w:r>
+        <w:rPr>
+          <w:rFonts w:ascii="Segoe UI" w:hAnsi="Segoe UI" w:cs="Segoe UI"/>
+          <w:sz w:val="24"/>
+          <w:szCs w:val="24"/>
+        </w:rPr>
+        <w:t>morethan</w:t>
+      </w:r>
+      <w:proofErr w:type="spellEnd"/>
+      <w:r>
+        <w:rPr>
+          <w:rFonts w:ascii="Segoe UI" w:hAnsi="Segoe UI" w:cs="Segoe UI"/>
+          <w:sz w:val="24"/>
+          <w:szCs w:val="24"/>
+        </w:rPr>
+        <w:t xml:space="preserve"> 2 sec, then </w:t>
+      </w:r>
+      <w:proofErr w:type="spellStart"/>
+      <w:r>
+        <w:rPr>
+          <w:rFonts w:ascii="Segoe UI" w:hAnsi="Segoe UI" w:cs="Segoe UI"/>
+          <w:sz w:val="24"/>
+          <w:szCs w:val="24"/>
+        </w:rPr>
+        <w:t>longpress</w:t>
+      </w:r>
+      <w:proofErr w:type="spellEnd"/>
+      <w:r>
+        <w:rPr>
+          <w:rFonts w:ascii="Segoe UI" w:hAnsi="Segoe UI" w:cs="Segoe UI"/>
+          <w:sz w:val="24"/>
+          <w:szCs w:val="24"/>
+        </w:rPr>
+        <w:t xml:space="preserve"> is activated to record the voice data from the user. Once recording for started user will be continuously recording the audio and </w:t>
+      </w:r>
+      <w:proofErr w:type="spellStart"/>
+      <w:r>
+        <w:rPr>
+          <w:rFonts w:ascii="Segoe UI" w:hAnsi="Segoe UI" w:cs="Segoe UI"/>
+          <w:sz w:val="24"/>
+          <w:szCs w:val="24"/>
+        </w:rPr>
+        <w:t>parallely</w:t>
+      </w:r>
+      <w:proofErr w:type="spellEnd"/>
+      <w:r>
+        <w:rPr>
+          <w:rFonts w:ascii="Segoe UI" w:hAnsi="Segoe UI" w:cs="Segoe UI"/>
+          <w:sz w:val="24"/>
+          <w:szCs w:val="24"/>
+        </w:rPr>
+        <w:t xml:space="preserve"> monitoring of continuously GPIO17 is monitored to stop recording. Once GPIO17 is pressed then recording will be stopped.</w:t>
+      </w:r>
+    </w:p>
+    <w:p>
+      <w:pPr>
+        <w:rPr>
+          <w:rFonts w:ascii="Segoe UI" w:hAnsi="Segoe UI" w:cs="Segoe UI"/>
+          <w:sz w:val="24"/>
+          <w:szCs w:val="24"/>
+        </w:rPr>
+      </w:pPr>
+      <w:r>
+        <w:rPr>
+          <w:rFonts w:ascii="Segoe UI" w:hAnsi="Segoe UI" w:cs="Segoe UI"/>
+          <w:sz w:val="24"/>
+          <w:szCs w:val="24"/>
+        </w:rPr>
+        <w:t xml:space="preserve">The recorded audio file is stored with the .wav file format. This .wav file will </w:t>
+      </w:r>
+      <w:proofErr w:type="gramStart"/>
+      <w:r>
+        <w:rPr>
+          <w:rFonts w:ascii="Segoe UI" w:hAnsi="Segoe UI" w:cs="Segoe UI"/>
+          <w:sz w:val="24"/>
+          <w:szCs w:val="24"/>
+        </w:rPr>
+        <w:t>converted</w:t>
+      </w:r>
+      <w:proofErr w:type="gramEnd"/>
+      <w:r>
+        <w:rPr>
+          <w:rFonts w:ascii="Segoe UI" w:hAnsi="Segoe UI" w:cs="Segoe UI"/>
+          <w:sz w:val="24"/>
+          <w:szCs w:val="24"/>
+        </w:rPr>
+        <w:t xml:space="preserve"> to .mp3 file once after the recording for stopped. </w:t>
       </w:r>
     </w:p>
     <w:p>
@@ -2223,7 +2427,7 @@
           <w:rPr>
             <w:noProof/>
           </w:rPr>
-          <w:t>4</w:t>
+          <w:t>3</w:t>
         </w:r>
         <w:r>
           <w:rPr>

</xml_diff>